<commit_message>
update URL and add pdf
</commit_message>
<xml_diff>
--- a/Education_Material/Pamphlet/OSScompliance_pamphlet_OpenChain_JPWG.docx
+++ b/Education_Material/Pamphlet/OSScompliance_pamphlet_OpenChain_JPWG.docx
@@ -1,6 +1,6 @@
 
 <file path=word/document.xml><?xml version="1.0" encoding="utf-8"?>
-<w:document xmlns:wpc="http://schemas.microsoft.com/office/word/2010/wordprocessingCanvas" xmlns:mc="http://schemas.openxmlformats.org/markup-compatibility/2006" xmlns:o="urn:schemas-microsoft-com:office:office" xmlns:r="http://schemas.openxmlformats.org/officeDocument/2006/relationships" xmlns:m="http://schemas.openxmlformats.org/officeDocument/2006/math" xmlns:v="urn:schemas-microsoft-com:vml" xmlns:wp14="http://schemas.microsoft.com/office/word/2010/wordprocessingDrawing" xmlns:wp="http://schemas.openxmlformats.org/drawingml/2006/wordprocessingDrawing" xmlns:w10="urn:schemas-microsoft-com:office:word" xmlns:w="http://schemas.openxmlformats.org/wordprocessingml/2006/main" xmlns:w14="http://schemas.microsoft.com/office/word/2010/wordml" xmlns:w15="http://schemas.microsoft.com/office/word/2012/wordml" xmlns:wpg="http://schemas.microsoft.com/office/word/2010/wordprocessingGroup" xmlns:wpi="http://schemas.microsoft.com/office/word/2010/wordprocessingInk" xmlns:wne="http://schemas.microsoft.com/office/word/2006/wordml" xmlns:wps="http://schemas.microsoft.com/office/word/2010/wordprocessingShape" mc:Ignorable="w14 w15 wp14">
+<w:document xmlns:wpc="http://schemas.microsoft.com/office/word/2010/wordprocessingCanvas" xmlns:cx="http://schemas.microsoft.com/office/drawing/2014/chartex" xmlns:cx1="http://schemas.microsoft.com/office/drawing/2015/9/8/chartex" xmlns:cx2="http://schemas.microsoft.com/office/drawing/2015/10/21/chartex" xmlns:cx3="http://schemas.microsoft.com/office/drawing/2016/5/9/chartex" xmlns:cx4="http://schemas.microsoft.com/office/drawing/2016/5/10/chartex" xmlns:cx5="http://schemas.microsoft.com/office/drawing/2016/5/11/chartex" xmlns:cx6="http://schemas.microsoft.com/office/drawing/2016/5/12/chartex" xmlns:cx7="http://schemas.microsoft.com/office/drawing/2016/5/13/chartex" xmlns:cx8="http://schemas.microsoft.com/office/drawing/2016/5/14/chartex" xmlns:mc="http://schemas.openxmlformats.org/markup-compatibility/2006" xmlns:aink="http://schemas.microsoft.com/office/drawing/2016/ink" xmlns:am3d="http://schemas.microsoft.com/office/drawing/2017/model3d" xmlns:o="urn:schemas-microsoft-com:office:office" xmlns:r="http://schemas.openxmlformats.org/officeDocument/2006/relationships" xmlns:m="http://schemas.openxmlformats.org/officeDocument/2006/math" xmlns:v="urn:schemas-microsoft-com:vml" xmlns:wp14="http://schemas.microsoft.com/office/word/2010/wordprocessingDrawing" xmlns:wp="http://schemas.openxmlformats.org/drawingml/2006/wordprocessingDrawing" xmlns:w10="urn:schemas-microsoft-com:office:word" xmlns:w="http://schemas.openxmlformats.org/wordprocessingml/2006/main" xmlns:w14="http://schemas.microsoft.com/office/word/2010/wordml" xmlns:w15="http://schemas.microsoft.com/office/word/2012/wordml" xmlns:w16cex="http://schemas.microsoft.com/office/word/2018/wordml/cex" xmlns:w16cid="http://schemas.microsoft.com/office/word/2016/wordml/cid" xmlns:w16="http://schemas.microsoft.com/office/word/2018/wordml" xmlns:w16se="http://schemas.microsoft.com/office/word/2015/wordml/symex" xmlns:wpg="http://schemas.microsoft.com/office/word/2010/wordprocessingGroup" xmlns:wpi="http://schemas.microsoft.com/office/word/2010/wordprocessingInk" xmlns:wne="http://schemas.microsoft.com/office/word/2006/wordml" xmlns:wps="http://schemas.microsoft.com/office/word/2010/wordprocessingShape" mc:Ignorable="w14 w15 w16se w16cid w16 w16cex wp14">
   <w:body>
     <w:p>
       <w:pPr>
@@ -3395,8 +3395,6 @@
       <w:r>
         <w:t>ますか？</w:t>
       </w:r>
-      <w:bookmarkStart w:id="0" w:name="_GoBack"/>
-      <w:bookmarkEnd w:id="0"/>
     </w:p>
     <w:p>
       <w:pPr>
@@ -3836,9 +3834,6 @@
         <w:spacing w:line="180" w:lineRule="exact"/>
         <w:ind w:leftChars="100" w:left="210"/>
         <w:jc w:val="right"/>
-        <w:rPr>
-          <w:rFonts w:hint="eastAsia"/>
-        </w:rPr>
       </w:pPr>
       <w:hyperlink r:id="rId15" w:history="1">
         <w:r>
@@ -3846,7 +3841,21 @@
             <w:rStyle w:val="ab"/>
             <w:sz w:val="18"/>
           </w:rPr>
-          <w:t>https://wiki.linuxfoundation.org/openchain/openchain-japanese-working-group</w:t>
+          <w:t>https://openchain-project.github.io/Op</w:t>
+        </w:r>
+        <w:r>
+          <w:rPr>
+            <w:rStyle w:val="ab"/>
+            <w:sz w:val="18"/>
+          </w:rPr>
+          <w:t>e</w:t>
+        </w:r>
+        <w:r>
+          <w:rPr>
+            <w:rStyle w:val="ab"/>
+            <w:sz w:val="18"/>
+          </w:rPr>
+          <w:t>nChain-JWG/</w:t>
         </w:r>
       </w:hyperlink>
     </w:p>
@@ -3865,7 +3874,7 @@
 </file>
 
 <file path=word/endnotes.xml><?xml version="1.0" encoding="utf-8"?>
-<w:endnotes xmlns:wpc="http://schemas.microsoft.com/office/word/2010/wordprocessingCanvas" xmlns:mc="http://schemas.openxmlformats.org/markup-compatibility/2006" xmlns:o="urn:schemas-microsoft-com:office:office" xmlns:r="http://schemas.openxmlformats.org/officeDocument/2006/relationships" xmlns:m="http://schemas.openxmlformats.org/officeDocument/2006/math" xmlns:v="urn:schemas-microsoft-com:vml" xmlns:wp14="http://schemas.microsoft.com/office/word/2010/wordprocessingDrawing" xmlns:wp="http://schemas.openxmlformats.org/drawingml/2006/wordprocessingDrawing" xmlns:w10="urn:schemas-microsoft-com:office:word" xmlns:w="http://schemas.openxmlformats.org/wordprocessingml/2006/main" xmlns:w14="http://schemas.microsoft.com/office/word/2010/wordml" xmlns:w15="http://schemas.microsoft.com/office/word/2012/wordml" xmlns:wpg="http://schemas.microsoft.com/office/word/2010/wordprocessingGroup" xmlns:wpi="http://schemas.microsoft.com/office/word/2010/wordprocessingInk" xmlns:wne="http://schemas.microsoft.com/office/word/2006/wordml" xmlns:wps="http://schemas.microsoft.com/office/word/2010/wordprocessingShape" mc:Ignorable="w14 w15 wp14">
+<w:endnotes xmlns:wpc="http://schemas.microsoft.com/office/word/2010/wordprocessingCanvas" xmlns:cx="http://schemas.microsoft.com/office/drawing/2014/chartex" xmlns:cx1="http://schemas.microsoft.com/office/drawing/2015/9/8/chartex" xmlns:cx2="http://schemas.microsoft.com/office/drawing/2015/10/21/chartex" xmlns:cx3="http://schemas.microsoft.com/office/drawing/2016/5/9/chartex" xmlns:cx4="http://schemas.microsoft.com/office/drawing/2016/5/10/chartex" xmlns:cx5="http://schemas.microsoft.com/office/drawing/2016/5/11/chartex" xmlns:cx6="http://schemas.microsoft.com/office/drawing/2016/5/12/chartex" xmlns:cx7="http://schemas.microsoft.com/office/drawing/2016/5/13/chartex" xmlns:cx8="http://schemas.microsoft.com/office/drawing/2016/5/14/chartex" xmlns:mc="http://schemas.openxmlformats.org/markup-compatibility/2006" xmlns:aink="http://schemas.microsoft.com/office/drawing/2016/ink" xmlns:am3d="http://schemas.microsoft.com/office/drawing/2017/model3d" xmlns:o="urn:schemas-microsoft-com:office:office" xmlns:r="http://schemas.openxmlformats.org/officeDocument/2006/relationships" xmlns:m="http://schemas.openxmlformats.org/officeDocument/2006/math" xmlns:v="urn:schemas-microsoft-com:vml" xmlns:wp14="http://schemas.microsoft.com/office/word/2010/wordprocessingDrawing" xmlns:wp="http://schemas.openxmlformats.org/drawingml/2006/wordprocessingDrawing" xmlns:w10="urn:schemas-microsoft-com:office:word" xmlns:w="http://schemas.openxmlformats.org/wordprocessingml/2006/main" xmlns:w14="http://schemas.microsoft.com/office/word/2010/wordml" xmlns:w15="http://schemas.microsoft.com/office/word/2012/wordml" xmlns:w16cex="http://schemas.microsoft.com/office/word/2018/wordml/cex" xmlns:w16cid="http://schemas.microsoft.com/office/word/2016/wordml/cid" xmlns:w16="http://schemas.microsoft.com/office/word/2018/wordml" xmlns:w16se="http://schemas.microsoft.com/office/word/2015/wordml/symex" xmlns:wpg="http://schemas.microsoft.com/office/word/2010/wordprocessingGroup" xmlns:wpi="http://schemas.microsoft.com/office/word/2010/wordprocessingInk" xmlns:wne="http://schemas.microsoft.com/office/word/2006/wordml" xmlns:wps="http://schemas.microsoft.com/office/word/2010/wordprocessingShape" mc:Ignorable="w14 w15 w16se w16cid w16 w16cex wp14">
   <w:endnote w:type="separator" w:id="-1">
     <w:p>
       <w:r>
@@ -3884,7 +3893,7 @@
 </file>
 
 <file path=word/footer1.xml><?xml version="1.0" encoding="utf-8"?>
-<w:ftr xmlns:wpc="http://schemas.microsoft.com/office/word/2010/wordprocessingCanvas" xmlns:mc="http://schemas.openxmlformats.org/markup-compatibility/2006" xmlns:o="urn:schemas-microsoft-com:office:office" xmlns:r="http://schemas.openxmlformats.org/officeDocument/2006/relationships" xmlns:m="http://schemas.openxmlformats.org/officeDocument/2006/math" xmlns:v="urn:schemas-microsoft-com:vml" xmlns:wp14="http://schemas.microsoft.com/office/word/2010/wordprocessingDrawing" xmlns:wp="http://schemas.openxmlformats.org/drawingml/2006/wordprocessingDrawing" xmlns:w10="urn:schemas-microsoft-com:office:word" xmlns:w="http://schemas.openxmlformats.org/wordprocessingml/2006/main" xmlns:w14="http://schemas.microsoft.com/office/word/2010/wordml" xmlns:w15="http://schemas.microsoft.com/office/word/2012/wordml" xmlns:wpg="http://schemas.microsoft.com/office/word/2010/wordprocessingGroup" xmlns:wpi="http://schemas.microsoft.com/office/word/2010/wordprocessingInk" xmlns:wne="http://schemas.microsoft.com/office/word/2006/wordml" xmlns:wps="http://schemas.microsoft.com/office/word/2010/wordprocessingShape" mc:Ignorable="w14 w15 wp14">
+<w:ftr xmlns:wpc="http://schemas.microsoft.com/office/word/2010/wordprocessingCanvas" xmlns:cx="http://schemas.microsoft.com/office/drawing/2014/chartex" xmlns:cx1="http://schemas.microsoft.com/office/drawing/2015/9/8/chartex" xmlns:cx2="http://schemas.microsoft.com/office/drawing/2015/10/21/chartex" xmlns:cx3="http://schemas.microsoft.com/office/drawing/2016/5/9/chartex" xmlns:cx4="http://schemas.microsoft.com/office/drawing/2016/5/10/chartex" xmlns:cx5="http://schemas.microsoft.com/office/drawing/2016/5/11/chartex" xmlns:cx6="http://schemas.microsoft.com/office/drawing/2016/5/12/chartex" xmlns:cx7="http://schemas.microsoft.com/office/drawing/2016/5/13/chartex" xmlns:cx8="http://schemas.microsoft.com/office/drawing/2016/5/14/chartex" xmlns:mc="http://schemas.openxmlformats.org/markup-compatibility/2006" xmlns:aink="http://schemas.microsoft.com/office/drawing/2016/ink" xmlns:am3d="http://schemas.microsoft.com/office/drawing/2017/model3d" xmlns:o="urn:schemas-microsoft-com:office:office" xmlns:r="http://schemas.openxmlformats.org/officeDocument/2006/relationships" xmlns:m="http://schemas.openxmlformats.org/officeDocument/2006/math" xmlns:v="urn:schemas-microsoft-com:vml" xmlns:wp14="http://schemas.microsoft.com/office/word/2010/wordprocessingDrawing" xmlns:wp="http://schemas.openxmlformats.org/drawingml/2006/wordprocessingDrawing" xmlns:w10="urn:schemas-microsoft-com:office:word" xmlns:w="http://schemas.openxmlformats.org/wordprocessingml/2006/main" xmlns:w14="http://schemas.microsoft.com/office/word/2010/wordml" xmlns:w15="http://schemas.microsoft.com/office/word/2012/wordml" xmlns:w16cex="http://schemas.microsoft.com/office/word/2018/wordml/cex" xmlns:w16cid="http://schemas.microsoft.com/office/word/2016/wordml/cid" xmlns:w16="http://schemas.microsoft.com/office/word/2018/wordml" xmlns:w16se="http://schemas.microsoft.com/office/word/2015/wordml/symex" xmlns:wpg="http://schemas.microsoft.com/office/word/2010/wordprocessingGroup" xmlns:wpi="http://schemas.microsoft.com/office/word/2010/wordprocessingInk" xmlns:wne="http://schemas.microsoft.com/office/word/2006/wordml" xmlns:wps="http://schemas.microsoft.com/office/word/2010/wordprocessingShape" mc:Ignorable="w14 w15 w16se w16cid w16 w16cex wp14">
   <w:p>
     <w:pPr>
       <w:pStyle w:val="ae"/>
@@ -3944,7 +3953,6 @@
                             <w:ind w:leftChars="100" w:left="210"/>
                             <w:jc w:val="right"/>
                             <w:rPr>
-                              <w:rFonts w:hint="eastAsia"/>
                               <w:sz w:val="22"/>
                             </w:rPr>
                           </w:pPr>
@@ -4005,7 +4013,6 @@
                       <w:ind w:leftChars="100" w:left="210"/>
                       <w:jc w:val="right"/>
                       <w:rPr>
-                        <w:rFonts w:hint="eastAsia"/>
                         <w:sz w:val="22"/>
                       </w:rPr>
                     </w:pPr>
@@ -4047,7 +4054,7 @@
 </file>
 
 <file path=word/footnotes.xml><?xml version="1.0" encoding="utf-8"?>
-<w:footnotes xmlns:wpc="http://schemas.microsoft.com/office/word/2010/wordprocessingCanvas" xmlns:mc="http://schemas.openxmlformats.org/markup-compatibility/2006" xmlns:o="urn:schemas-microsoft-com:office:office" xmlns:r="http://schemas.openxmlformats.org/officeDocument/2006/relationships" xmlns:m="http://schemas.openxmlformats.org/officeDocument/2006/math" xmlns:v="urn:schemas-microsoft-com:vml" xmlns:wp14="http://schemas.microsoft.com/office/word/2010/wordprocessingDrawing" xmlns:wp="http://schemas.openxmlformats.org/drawingml/2006/wordprocessingDrawing" xmlns:w10="urn:schemas-microsoft-com:office:word" xmlns:w="http://schemas.openxmlformats.org/wordprocessingml/2006/main" xmlns:w14="http://schemas.microsoft.com/office/word/2010/wordml" xmlns:w15="http://schemas.microsoft.com/office/word/2012/wordml" xmlns:wpg="http://schemas.microsoft.com/office/word/2010/wordprocessingGroup" xmlns:wpi="http://schemas.microsoft.com/office/word/2010/wordprocessingInk" xmlns:wne="http://schemas.microsoft.com/office/word/2006/wordml" xmlns:wps="http://schemas.microsoft.com/office/word/2010/wordprocessingShape" mc:Ignorable="w14 w15 wp14">
+<w:footnotes xmlns:wpc="http://schemas.microsoft.com/office/word/2010/wordprocessingCanvas" xmlns:cx="http://schemas.microsoft.com/office/drawing/2014/chartex" xmlns:cx1="http://schemas.microsoft.com/office/drawing/2015/9/8/chartex" xmlns:cx2="http://schemas.microsoft.com/office/drawing/2015/10/21/chartex" xmlns:cx3="http://schemas.microsoft.com/office/drawing/2016/5/9/chartex" xmlns:cx4="http://schemas.microsoft.com/office/drawing/2016/5/10/chartex" xmlns:cx5="http://schemas.microsoft.com/office/drawing/2016/5/11/chartex" xmlns:cx6="http://schemas.microsoft.com/office/drawing/2016/5/12/chartex" xmlns:cx7="http://schemas.microsoft.com/office/drawing/2016/5/13/chartex" xmlns:cx8="http://schemas.microsoft.com/office/drawing/2016/5/14/chartex" xmlns:mc="http://schemas.openxmlformats.org/markup-compatibility/2006" xmlns:aink="http://schemas.microsoft.com/office/drawing/2016/ink" xmlns:am3d="http://schemas.microsoft.com/office/drawing/2017/model3d" xmlns:o="urn:schemas-microsoft-com:office:office" xmlns:r="http://schemas.openxmlformats.org/officeDocument/2006/relationships" xmlns:m="http://schemas.openxmlformats.org/officeDocument/2006/math" xmlns:v="urn:schemas-microsoft-com:vml" xmlns:wp14="http://schemas.microsoft.com/office/word/2010/wordprocessingDrawing" xmlns:wp="http://schemas.openxmlformats.org/drawingml/2006/wordprocessingDrawing" xmlns:w10="urn:schemas-microsoft-com:office:word" xmlns:w="http://schemas.openxmlformats.org/wordprocessingml/2006/main" xmlns:w14="http://schemas.microsoft.com/office/word/2010/wordml" xmlns:w15="http://schemas.microsoft.com/office/word/2012/wordml" xmlns:w16cex="http://schemas.microsoft.com/office/word/2018/wordml/cex" xmlns:w16cid="http://schemas.microsoft.com/office/word/2016/wordml/cid" xmlns:w16="http://schemas.microsoft.com/office/word/2018/wordml" xmlns:w16se="http://schemas.microsoft.com/office/word/2015/wordml/symex" xmlns:wpg="http://schemas.microsoft.com/office/word/2010/wordprocessingGroup" xmlns:wpi="http://schemas.microsoft.com/office/word/2010/wordprocessingInk" xmlns:wne="http://schemas.microsoft.com/office/word/2006/wordml" xmlns:wps="http://schemas.microsoft.com/office/word/2010/wordprocessingShape" mc:Ignorable="w14 w15 w16se w16cid w16 w16cex wp14">
   <w:footnote w:type="separator" w:id="-1">
     <w:p>
       <w:r>
@@ -4067,7 +4074,6 @@
       <w:pPr>
         <w:pStyle w:val="af1"/>
         <w:rPr>
-          <w:rFonts w:hint="eastAsia"/>
           <w:sz w:val="18"/>
         </w:rPr>
       </w:pPr>
@@ -4093,7 +4099,7 @@
 </file>
 
 <file path=word/header1.xml><?xml version="1.0" encoding="utf-8"?>
-<w:hdr xmlns:wpc="http://schemas.microsoft.com/office/word/2010/wordprocessingCanvas" xmlns:mc="http://schemas.openxmlformats.org/markup-compatibility/2006" xmlns:o="urn:schemas-microsoft-com:office:office" xmlns:r="http://schemas.openxmlformats.org/officeDocument/2006/relationships" xmlns:m="http://schemas.openxmlformats.org/officeDocument/2006/math" xmlns:v="urn:schemas-microsoft-com:vml" xmlns:wp14="http://schemas.microsoft.com/office/word/2010/wordprocessingDrawing" xmlns:wp="http://schemas.openxmlformats.org/drawingml/2006/wordprocessingDrawing" xmlns:w10="urn:schemas-microsoft-com:office:word" xmlns:w="http://schemas.openxmlformats.org/wordprocessingml/2006/main" xmlns:w14="http://schemas.microsoft.com/office/word/2010/wordml" xmlns:w15="http://schemas.microsoft.com/office/word/2012/wordml" xmlns:wpg="http://schemas.microsoft.com/office/word/2010/wordprocessingGroup" xmlns:wpi="http://schemas.microsoft.com/office/word/2010/wordprocessingInk" xmlns:wne="http://schemas.microsoft.com/office/word/2006/wordml" xmlns:wps="http://schemas.microsoft.com/office/word/2010/wordprocessingShape" mc:Ignorable="w14 w15 wp14">
+<w:hdr xmlns:wpc="http://schemas.microsoft.com/office/word/2010/wordprocessingCanvas" xmlns:cx="http://schemas.microsoft.com/office/drawing/2014/chartex" xmlns:cx1="http://schemas.microsoft.com/office/drawing/2015/9/8/chartex" xmlns:cx2="http://schemas.microsoft.com/office/drawing/2015/10/21/chartex" xmlns:cx3="http://schemas.microsoft.com/office/drawing/2016/5/9/chartex" xmlns:cx4="http://schemas.microsoft.com/office/drawing/2016/5/10/chartex" xmlns:cx5="http://schemas.microsoft.com/office/drawing/2016/5/11/chartex" xmlns:cx6="http://schemas.microsoft.com/office/drawing/2016/5/12/chartex" xmlns:cx7="http://schemas.microsoft.com/office/drawing/2016/5/13/chartex" xmlns:cx8="http://schemas.microsoft.com/office/drawing/2016/5/14/chartex" xmlns:mc="http://schemas.openxmlformats.org/markup-compatibility/2006" xmlns:aink="http://schemas.microsoft.com/office/drawing/2016/ink" xmlns:am3d="http://schemas.microsoft.com/office/drawing/2017/model3d" xmlns:o="urn:schemas-microsoft-com:office:office" xmlns:r="http://schemas.openxmlformats.org/officeDocument/2006/relationships" xmlns:m="http://schemas.openxmlformats.org/officeDocument/2006/math" xmlns:v="urn:schemas-microsoft-com:vml" xmlns:wp14="http://schemas.microsoft.com/office/word/2010/wordprocessingDrawing" xmlns:wp="http://schemas.openxmlformats.org/drawingml/2006/wordprocessingDrawing" xmlns:w10="urn:schemas-microsoft-com:office:word" xmlns:w="http://schemas.openxmlformats.org/wordprocessingml/2006/main" xmlns:w14="http://schemas.microsoft.com/office/word/2010/wordml" xmlns:w15="http://schemas.microsoft.com/office/word/2012/wordml" xmlns:w16cex="http://schemas.microsoft.com/office/word/2018/wordml/cex" xmlns:w16cid="http://schemas.microsoft.com/office/word/2016/wordml/cid" xmlns:w16="http://schemas.microsoft.com/office/word/2018/wordml" xmlns:w16se="http://schemas.microsoft.com/office/word/2015/wordml/symex" xmlns:wpg="http://schemas.microsoft.com/office/word/2010/wordprocessingGroup" xmlns:wpi="http://schemas.microsoft.com/office/word/2010/wordprocessingInk" xmlns:wne="http://schemas.microsoft.com/office/word/2006/wordml" xmlns:wps="http://schemas.microsoft.com/office/word/2010/wordprocessingShape" mc:Ignorable="w14 w15 w16se w16cid w16 w16cex wp14">
   <w:p>
     <w:pPr>
       <w:pStyle w:val="ac"/>
@@ -4104,7 +4110,7 @@
 </file>
 
 <file path=word/numbering.xml><?xml version="1.0" encoding="utf-8"?>
-<w:numbering xmlns:wpc="http://schemas.microsoft.com/office/word/2010/wordprocessingCanvas" xmlns:mc="http://schemas.openxmlformats.org/markup-compatibility/2006" xmlns:o="urn:schemas-microsoft-com:office:office" xmlns:r="http://schemas.openxmlformats.org/officeDocument/2006/relationships" xmlns:m="http://schemas.openxmlformats.org/officeDocument/2006/math" xmlns:v="urn:schemas-microsoft-com:vml" xmlns:wp14="http://schemas.microsoft.com/office/word/2010/wordprocessingDrawing" xmlns:wp="http://schemas.openxmlformats.org/drawingml/2006/wordprocessingDrawing" xmlns:w10="urn:schemas-microsoft-com:office:word" xmlns:w="http://schemas.openxmlformats.org/wordprocessingml/2006/main" xmlns:w14="http://schemas.microsoft.com/office/word/2010/wordml" xmlns:w15="http://schemas.microsoft.com/office/word/2012/wordml" xmlns:wpg="http://schemas.microsoft.com/office/word/2010/wordprocessingGroup" xmlns:wpi="http://schemas.microsoft.com/office/word/2010/wordprocessingInk" xmlns:wne="http://schemas.microsoft.com/office/word/2006/wordml" xmlns:wps="http://schemas.microsoft.com/office/word/2010/wordprocessingShape" mc:Ignorable="w14 w15 wp14">
+<w:numbering xmlns:wpc="http://schemas.microsoft.com/office/word/2010/wordprocessingCanvas" xmlns:cx="http://schemas.microsoft.com/office/drawing/2014/chartex" xmlns:cx1="http://schemas.microsoft.com/office/drawing/2015/9/8/chartex" xmlns:cx2="http://schemas.microsoft.com/office/drawing/2015/10/21/chartex" xmlns:cx3="http://schemas.microsoft.com/office/drawing/2016/5/9/chartex" xmlns:cx4="http://schemas.microsoft.com/office/drawing/2016/5/10/chartex" xmlns:cx5="http://schemas.microsoft.com/office/drawing/2016/5/11/chartex" xmlns:cx6="http://schemas.microsoft.com/office/drawing/2016/5/12/chartex" xmlns:cx7="http://schemas.microsoft.com/office/drawing/2016/5/13/chartex" xmlns:cx8="http://schemas.microsoft.com/office/drawing/2016/5/14/chartex" xmlns:mc="http://schemas.openxmlformats.org/markup-compatibility/2006" xmlns:aink="http://schemas.microsoft.com/office/drawing/2016/ink" xmlns:am3d="http://schemas.microsoft.com/office/drawing/2017/model3d" xmlns:o="urn:schemas-microsoft-com:office:office" xmlns:r="http://schemas.openxmlformats.org/officeDocument/2006/relationships" xmlns:m="http://schemas.openxmlformats.org/officeDocument/2006/math" xmlns:v="urn:schemas-microsoft-com:vml" xmlns:wp14="http://schemas.microsoft.com/office/word/2010/wordprocessingDrawing" xmlns:wp="http://schemas.openxmlformats.org/drawingml/2006/wordprocessingDrawing" xmlns:w10="urn:schemas-microsoft-com:office:word" xmlns:w="http://schemas.openxmlformats.org/wordprocessingml/2006/main" xmlns:w14="http://schemas.microsoft.com/office/word/2010/wordml" xmlns:w15="http://schemas.microsoft.com/office/word/2012/wordml" xmlns:w16cex="http://schemas.microsoft.com/office/word/2018/wordml/cex" xmlns:w16cid="http://schemas.microsoft.com/office/word/2016/wordml/cid" xmlns:w16="http://schemas.microsoft.com/office/word/2018/wordml" xmlns:w16se="http://schemas.microsoft.com/office/word/2015/wordml/symex" xmlns:wpg="http://schemas.microsoft.com/office/word/2010/wordprocessingGroup" xmlns:wpi="http://schemas.microsoft.com/office/word/2010/wordprocessingInk" xmlns:wne="http://schemas.microsoft.com/office/word/2006/wordml" xmlns:wps="http://schemas.microsoft.com/office/word/2010/wordprocessingShape" mc:Ignorable="w14 w15 w16se w16cid w16 w16cex wp14">
   <w:abstractNum w:abstractNumId="0" w15:restartNumberingAfterBreak="0">
     <w:nsid w:val="0CF30A4E"/>
     <w:multiLevelType w:val="hybridMultilevel"/>
@@ -4412,7 +4418,7 @@
 </file>
 
 <file path=word/styles.xml><?xml version="1.0" encoding="utf-8"?>
-<w:styles xmlns:mc="http://schemas.openxmlformats.org/markup-compatibility/2006" xmlns:r="http://schemas.openxmlformats.org/officeDocument/2006/relationships" xmlns:w="http://schemas.openxmlformats.org/wordprocessingml/2006/main" xmlns:w14="http://schemas.microsoft.com/office/word/2010/wordml" xmlns:w15="http://schemas.microsoft.com/office/word/2012/wordml" mc:Ignorable="w14 w15">
+<w:styles xmlns:mc="http://schemas.openxmlformats.org/markup-compatibility/2006" xmlns:r="http://schemas.openxmlformats.org/officeDocument/2006/relationships" xmlns:w="http://schemas.openxmlformats.org/wordprocessingml/2006/main" xmlns:w14="http://schemas.microsoft.com/office/word/2010/wordml" xmlns:w15="http://schemas.microsoft.com/office/word/2012/wordml" xmlns:w16cex="http://schemas.microsoft.com/office/word/2018/wordml/cex" xmlns:w16cid="http://schemas.microsoft.com/office/word/2016/wordml/cid" xmlns:w16="http://schemas.microsoft.com/office/word/2018/wordml" xmlns:w16se="http://schemas.microsoft.com/office/word/2015/wordml/symex" mc:Ignorable="w14 w15 w16se w16cid w16 w16cex">
   <w:docDefaults>
     <w:rPrDefault>
       <w:rPr>
@@ -4422,7 +4428,7 @@
     </w:rPrDefault>
     <w:pPrDefault/>
   </w:docDefaults>
-  <w:latentStyles w:defLockedState="0" w:defUIPriority="0" w:defSemiHidden="0" w:defUnhideWhenUsed="0" w:defQFormat="0" w:count="371">
+  <w:latentStyles w:defLockedState="0" w:defUIPriority="0" w:defSemiHidden="0" w:defUnhideWhenUsed="0" w:defQFormat="0" w:count="376">
     <w:lsdException w:name="Normal" w:qFormat="1"/>
     <w:lsdException w:name="heading 1" w:qFormat="1"/>
     <w:lsdException w:name="heading 2" w:semiHidden="1" w:unhideWhenUsed="1" w:qFormat="1"/>
@@ -4440,8 +4446,12 @@
     <w:lsdException w:name="Hyperlink" w:uiPriority="99"/>
     <w:lsdException w:name="Strong" w:qFormat="1"/>
     <w:lsdException w:name="Emphasis" w:qFormat="1"/>
+    <w:lsdException w:name="HTML Keyboard" w:semiHidden="1" w:unhideWhenUsed="1"/>
     <w:lsdException w:name="HTML Variable" w:semiHidden="1" w:unhideWhenUsed="1"/>
-    <w:lsdException w:name="Normal Table" w:semiHidden="1" w:unhideWhenUsed="1"/>
+    <w:lsdException w:name="annotation subject" w:semiHidden="1" w:unhideWhenUsed="1"/>
+    <w:lsdException w:name="No List" w:semiHidden="1" w:unhideWhenUsed="1"/>
+    <w:lsdException w:name="Outline List 1" w:semiHidden="1" w:unhideWhenUsed="1"/>
+    <w:lsdException w:name="Outline List 2" w:semiHidden="1" w:unhideWhenUsed="1"/>
     <w:lsdException w:name="Outline List 3" w:semiHidden="1" w:unhideWhenUsed="1"/>
     <w:lsdException w:name="Table Simple 1" w:semiHidden="1" w:unhideWhenUsed="1"/>
     <w:lsdException w:name="Table Simple 2" w:semiHidden="1" w:unhideWhenUsed="1"/>
@@ -4480,11 +4490,8 @@
     <w:lsdException w:name="Table Contemporary" w:semiHidden="1" w:unhideWhenUsed="1"/>
     <w:lsdException w:name="Table Elegant" w:semiHidden="1" w:unhideWhenUsed="1"/>
     <w:lsdException w:name="Table Professional" w:semiHidden="1" w:unhideWhenUsed="1"/>
-    <w:lsdException w:name="Table Subtle 1" w:semiHidden="1" w:unhideWhenUsed="1"/>
     <w:lsdException w:name="Table Subtle 2" w:semiHidden="1" w:unhideWhenUsed="1"/>
     <w:lsdException w:name="Table Web 1" w:semiHidden="1" w:unhideWhenUsed="1"/>
-    <w:lsdException w:name="Table Web 2" w:semiHidden="1" w:unhideWhenUsed="1"/>
-    <w:lsdException w:name="Table Web 3" w:semiHidden="1" w:unhideWhenUsed="1"/>
     <w:lsdException w:name="Balloon Text" w:semiHidden="1" w:unhideWhenUsed="1"/>
     <w:lsdException w:name="Table Theme" w:semiHidden="1" w:unhideWhenUsed="1"/>
     <w:lsdException w:name="Placeholder Text" w:semiHidden="1" w:uiPriority="99"/>
@@ -4702,6 +4709,11 @@
     <w:lsdException w:name="List Table 5 Dark Accent 6" w:uiPriority="50"/>
     <w:lsdException w:name="List Table 6 Colorful Accent 6" w:uiPriority="51"/>
     <w:lsdException w:name="List Table 7 Colorful Accent 6" w:uiPriority="52"/>
+    <w:lsdException w:name="Mention" w:semiHidden="1" w:uiPriority="99" w:unhideWhenUsed="1"/>
+    <w:lsdException w:name="Smart Hyperlink" w:semiHidden="1" w:uiPriority="99" w:unhideWhenUsed="1"/>
+    <w:lsdException w:name="Hashtag" w:semiHidden="1" w:uiPriority="99" w:unhideWhenUsed="1"/>
+    <w:lsdException w:name="Unresolved Mention" w:semiHidden="1" w:uiPriority="99" w:unhideWhenUsed="1"/>
+    <w:lsdException w:name="Smart Link" w:semiHidden="1" w:uiPriority="99" w:unhideWhenUsed="1"/>
   </w:latentStyles>
   <w:style w:type="paragraph" w:default="1" w:styleId="a">
     <w:name w:val="Normal"/>
@@ -4929,6 +4941,18 @@
     <w:rsid w:val="00AA2638"/>
     <w:rPr>
       <w:vertAlign w:val="superscript"/>
+    </w:rPr>
+  </w:style>
+  <w:style w:type="character" w:styleId="af4">
+    <w:name w:val="Unresolved Mention"/>
+    <w:basedOn w:val="a0"/>
+    <w:uiPriority w:val="99"/>
+    <w:semiHidden/>
+    <w:unhideWhenUsed/>
+    <w:rsid w:val="0092394B"/>
+    <w:rPr>
+      <w:color w:val="605E5C"/>
+      <w:shd w:val="clear" w:color="auto" w:fill="E1DFDD"/>
     </w:rPr>
   </w:style>
 </w:styles>

</xml_diff>